<commit_message>
Commiting the changes related to Question 49
</commit_message>
<xml_diff>
--- a/Team18_Matlib_marvels_Screenshots.doc.docx
+++ b/Team18_Matlib_marvels_Screenshots.doc.docx
@@ -6,7 +6,7 @@
       <w:pPr>
         <w:pStyle w:val="Heading1"/>
         <w:rPr>
-          <w:rFonts w:asciiTheme="minorHAnsi" w:hAnsiTheme="minorHAnsi" w:cstheme="minorHAnsi"/>
+          <w:rFonts w:ascii="Bookman Old Style" w:hAnsi="Bookman Old Style" w:cstheme="minorHAnsi"/>
           <w:color w:val="4472C4" w:themeColor="accent1"/>
           <w14:shadow w14:blurRad="38100" w14:dist="25400" w14:dir="5400000" w14:sx="100000" w14:sy="100000" w14:kx="0" w14:ky="0" w14:algn="ctr">
             <w14:srgbClr w14:val="6E747A">
@@ -22,42 +22,25 @@
       </w:pPr>
       <w:r>
         <w:rPr>
-          <w:rFonts w:asciiTheme="minorHAnsi" w:hAnsiTheme="minorHAnsi" w:cstheme="minorHAnsi"/>
-          <w:color w:val="4472C4" w:themeColor="accent1"/>
-          <w14:shadow w14:blurRad="38100" w14:dist="25400" w14:dir="5400000" w14:sx="100000" w14:sy="100000" w14:kx="0" w14:ky="0" w14:algn="ctr">
-            <w14:srgbClr w14:val="6E747A">
-              <w14:alpha w14:val="57000"/>
-            </w14:srgbClr>
-          </w14:shadow>
-          <w14:textOutline w14:w="0" w14:cap="flat" w14:cmpd="sng" w14:algn="ctr">
-            <w14:noFill/>
-            <w14:prstDash w14:val="solid"/>
-            <w14:round/>
-          </w14:textOutline>
-        </w:rPr>
-        <w:t xml:space="preserve">Q49: </w:t>
-      </w:r>
-      <w:r>
-        <w:rPr>
-          <w:rFonts w:asciiTheme="minorHAnsi" w:hAnsiTheme="minorHAnsi" w:cstheme="minorHAnsi"/>
-          <w:color w:val="4472C4" w:themeColor="accent1"/>
-          <w14:shadow w14:blurRad="38100" w14:dist="25400" w14:dir="5400000" w14:sx="100000" w14:sy="100000" w14:kx="0" w14:ky="0" w14:algn="ctr">
-            <w14:srgbClr w14:val="6E747A">
-              <w14:alpha w14:val="57000"/>
-            </w14:srgbClr>
-          </w14:shadow>
-          <w14:textOutline w14:w="0" w14:cap="flat" w14:cmpd="sng" w14:algn="ctr">
-            <w14:noFill/>
-            <w14:prstDash w14:val="solid"/>
-            <w14:round/>
-          </w14:textOutline>
-        </w:rPr>
-        <w:t xml:space="preserve">Connect to </w:t>
+          <w:rFonts w:ascii="Bookman Old Style" w:hAnsi="Bookman Old Style" w:cstheme="minorHAnsi"/>
+          <w:color w:val="4472C4" w:themeColor="accent1"/>
+          <w14:shadow w14:blurRad="38100" w14:dist="25400" w14:dir="5400000" w14:sx="100000" w14:sy="100000" w14:kx="0" w14:ky="0" w14:algn="ctr">
+            <w14:srgbClr w14:val="6E747A">
+              <w14:alpha w14:val="57000"/>
+            </w14:srgbClr>
+          </w14:shadow>
+          <w14:textOutline w14:w="0" w14:cap="flat" w14:cmpd="sng" w14:algn="ctr">
+            <w14:noFill/>
+            <w14:prstDash w14:val="solid"/>
+            <w14:round/>
+          </w14:textOutline>
+        </w:rPr>
+        <w:t xml:space="preserve">Q49: Connect to </w:t>
       </w:r>
       <w:proofErr w:type="spellStart"/>
       <w:r>
         <w:rPr>
-          <w:rFonts w:asciiTheme="minorHAnsi" w:hAnsiTheme="minorHAnsi" w:cstheme="minorHAnsi"/>
+          <w:rFonts w:ascii="Bookman Old Style" w:hAnsi="Bookman Old Style" w:cstheme="minorHAnsi"/>
           <w:color w:val="4472C4" w:themeColor="accent1"/>
           <w14:shadow w14:blurRad="38100" w14:dist="25400" w14:dir="5400000" w14:sx="100000" w14:sy="100000" w14:kx="0" w14:ky="0" w14:algn="ctr">
             <w14:srgbClr w14:val="6E747A">
@@ -75,7 +58,7 @@
       <w:proofErr w:type="spellEnd"/>
       <w:r>
         <w:rPr>
-          <w:rFonts w:asciiTheme="minorHAnsi" w:hAnsiTheme="minorHAnsi" w:cstheme="minorHAnsi"/>
+          <w:rFonts w:ascii="Bookman Old Style" w:hAnsi="Bookman Old Style" w:cstheme="minorHAnsi"/>
           <w:color w:val="4472C4" w:themeColor="accent1"/>
           <w14:shadow w14:blurRad="38100" w14:dist="25400" w14:dir="5400000" w14:sx="100000" w14:sy="100000" w14:kx="0" w14:ky="0" w14:algn="ctr">
             <w14:srgbClr w14:val="6E747A">
@@ -93,7 +76,7 @@
       <w:proofErr w:type="gramStart"/>
       <w:r>
         <w:rPr>
-          <w:rFonts w:asciiTheme="minorHAnsi" w:hAnsiTheme="minorHAnsi" w:cstheme="minorHAnsi"/>
+          <w:rFonts w:ascii="Bookman Old Style" w:hAnsi="Bookman Old Style" w:cstheme="minorHAnsi"/>
           <w:color w:val="4472C4" w:themeColor="accent1"/>
           <w14:shadow w14:blurRad="38100" w14:dist="25400" w14:dir="5400000" w14:sx="100000" w14:sy="100000" w14:kx="0" w14:ky="0" w14:algn="ctr">
             <w14:srgbClr w14:val="6E747A">
@@ -111,7 +94,7 @@
       <w:proofErr w:type="gramEnd"/>
       <w:r>
         <w:rPr>
-          <w:rFonts w:asciiTheme="minorHAnsi" w:hAnsiTheme="minorHAnsi" w:cstheme="minorHAnsi"/>
+          <w:rFonts w:ascii="Bookman Old Style" w:hAnsi="Bookman Old Style" w:cstheme="minorHAnsi"/>
           <w:color w:val="4472C4" w:themeColor="accent1"/>
           <w14:shadow w14:blurRad="38100" w14:dist="25400" w14:dir="5400000" w14:sx="100000" w14:sy="100000" w14:kx="0" w14:ky="0" w14:algn="ctr">
             <w14:srgbClr w14:val="6E747A">
@@ -130,7 +113,7 @@
     <w:p>
       <w:pPr>
         <w:rPr>
-          <w:rFonts w:cstheme="minorHAnsi"/>
+          <w:rFonts w:ascii="Bookman Old Style" w:hAnsi="Bookman Old Style" w:cstheme="minorHAnsi"/>
           <w:color w:val="4472C4" w:themeColor="accent1"/>
           <w14:shadow w14:blurRad="38100" w14:dist="25400" w14:dir="5400000" w14:sx="100000" w14:sy="100000" w14:kx="0" w14:ky="0" w14:algn="ctr">
             <w14:srgbClr w14:val="6E747A">
@@ -149,42 +132,453 @@
       <w:pPr>
         <w:pStyle w:val="Heading2"/>
         <w:rPr>
-          <w:rFonts w:asciiTheme="minorHAnsi" w:hAnsiTheme="minorHAnsi" w:cstheme="minorHAnsi"/>
-          <w:color w:val="4472C4" w:themeColor="accent1"/>
-          <w14:shadow w14:blurRad="38100" w14:dist="25400" w14:dir="5400000" w14:sx="100000" w14:sy="100000" w14:kx="0" w14:ky="0" w14:algn="ctr">
-            <w14:srgbClr w14:val="6E747A">
-              <w14:alpha w14:val="57000"/>
-            </w14:srgbClr>
-          </w14:shadow>
-          <w14:textOutline w14:w="0" w14:cap="flat" w14:cmpd="sng" w14:algn="ctr">
-            <w14:noFill/>
-            <w14:prstDash w14:val="solid"/>
-            <w14:round/>
-          </w14:textOutline>
+          <w:rFonts w:ascii="Bookman Old Style" w:hAnsi="Bookman Old Style"/>
+          <w:b/>
+          <w:bCs/>
+          <w:sz w:val="32"/>
+          <w:szCs w:val="32"/>
+          <w:u w:val="single"/>
         </w:rPr>
       </w:pPr>
       <w:r>
         <w:rPr>
-          <w:rFonts w:asciiTheme="minorHAnsi" w:hAnsiTheme="minorHAnsi" w:cstheme="minorHAnsi"/>
-          <w:color w:val="4472C4" w:themeColor="accent1"/>
-          <w14:shadow w14:blurRad="38100" w14:dist="25400" w14:dir="5400000" w14:sx="100000" w14:sy="100000" w14:kx="0" w14:ky="0" w14:algn="ctr">
-            <w14:srgbClr w14:val="6E747A">
-              <w14:alpha w14:val="57000"/>
-            </w14:srgbClr>
-          </w14:shadow>
-          <w14:textOutline w14:w="0" w14:cap="flat" w14:cmpd="sng" w14:algn="ctr">
-            <w14:noFill/>
-            <w14:prstDash w14:val="solid"/>
-            <w14:round/>
-          </w14:textOutline>
-        </w:rPr>
-        <w:t>I imported the Excel data as a file to SQL to Oracle SQL Developer and created a table “Demography” from the sheet. Then I used Select query to get the data.</w:t>
+          <w:rFonts w:ascii="Bookman Old Style" w:hAnsi="Bookman Old Style"/>
+          <w:b/>
+          <w:bCs/>
+          <w:sz w:val="32"/>
+          <w:szCs w:val="32"/>
+          <w:u w:val="single"/>
+        </w:rPr>
+        <w:t>Installation of SQL Lite</w:t>
+      </w:r>
+    </w:p>
+    <w:p/>
+    <w:p>
+      <w:pPr>
+        <w:rPr>
+          <w:rFonts w:cstheme="minorHAnsi"/>
+          <w:color w:val="4472C4" w:themeColor="accent1"/>
+          <w14:shadow w14:blurRad="38100" w14:dist="25400" w14:dir="5400000" w14:sx="100000" w14:sy="100000" w14:kx="0" w14:ky="0" w14:algn="ctr">
+            <w14:srgbClr w14:val="6E747A">
+              <w14:alpha w14:val="57000"/>
+            </w14:srgbClr>
+          </w14:shadow>
+          <w14:textOutline w14:w="0" w14:cap="flat" w14:cmpd="sng" w14:algn="ctr">
+            <w14:noFill/>
+            <w14:prstDash w14:val="solid"/>
+            <w14:round/>
+          </w14:textOutline>
+        </w:rPr>
+      </w:pPr>
+      <w:r>
+        <w:rPr>
+          <w:rFonts w:cstheme="minorHAnsi"/>
+          <w:noProof/>
+          <w:color w:val="4472C4" w:themeColor="accent1"/>
+          <w14:shadow w14:blurRad="38100" w14:dist="25400" w14:dir="5400000" w14:sx="100000" w14:sy="100000" w14:kx="0" w14:ky="0" w14:algn="ctr">
+            <w14:srgbClr w14:val="6E747A">
+              <w14:alpha w14:val="57000"/>
+            </w14:srgbClr>
+          </w14:shadow>
+          <w14:textOutline w14:w="0" w14:cap="flat" w14:cmpd="sng" w14:algn="ctr">
+            <w14:noFill/>
+            <w14:prstDash w14:val="solid"/>
+            <w14:round/>
+          </w14:textOutline>
+        </w:rPr>
+        <w:drawing>
+          <wp:inline distT="0" distB="0" distL="0" distR="0" wp14:anchorId="7C2ADF80" wp14:editId="1F3D2851">
+            <wp:extent cx="5943600" cy="3914775"/>
+            <wp:effectExtent l="0" t="0" r="0" b="9525"/>
+            <wp:docPr id="2" name="Picture 2"/>
+            <wp:cNvGraphicFramePr>
+              <a:graphicFrameLocks xmlns:a="http://schemas.openxmlformats.org/drawingml/2006/main" noChangeAspect="1"/>
+            </wp:cNvGraphicFramePr>
+            <a:graphic xmlns:a="http://schemas.openxmlformats.org/drawingml/2006/main">
+              <a:graphicData uri="http://schemas.openxmlformats.org/drawingml/2006/picture">
+                <pic:pic xmlns:pic="http://schemas.openxmlformats.org/drawingml/2006/picture">
+                  <pic:nvPicPr>
+                    <pic:cNvPr id="0" name="Picture 1"/>
+                    <pic:cNvPicPr>
+                      <a:picLocks noChangeAspect="1" noChangeArrowheads="1"/>
+                    </pic:cNvPicPr>
+                  </pic:nvPicPr>
+                  <pic:blipFill>
+                    <a:blip r:embed="rId4">
+                      <a:extLst>
+                        <a:ext uri="{28A0092B-C50C-407E-A947-70E740481C1C}">
+                          <a14:useLocalDpi xmlns:a14="http://schemas.microsoft.com/office/drawing/2010/main" val="0"/>
+                        </a:ext>
+                      </a:extLst>
+                    </a:blip>
+                    <a:srcRect/>
+                    <a:stretch>
+                      <a:fillRect/>
+                    </a:stretch>
+                  </pic:blipFill>
+                  <pic:spPr bwMode="auto">
+                    <a:xfrm>
+                      <a:off x="0" y="0"/>
+                      <a:ext cx="5943600" cy="3914775"/>
+                    </a:xfrm>
+                    <a:prstGeom prst="rect">
+                      <a:avLst/>
+                    </a:prstGeom>
+                    <a:noFill/>
+                    <a:ln>
+                      <a:noFill/>
+                    </a:ln>
+                  </pic:spPr>
+                </pic:pic>
+              </a:graphicData>
+            </a:graphic>
+          </wp:inline>
+        </w:drawing>
       </w:r>
     </w:p>
     <w:p>
       <w:pPr>
         <w:rPr>
+          <w:rFonts w:eastAsiaTheme="majorEastAsia" w:cstheme="minorHAnsi"/>
+          <w:color w:val="4472C4" w:themeColor="accent1"/>
+          <w:sz w:val="26"/>
+          <w:szCs w:val="26"/>
+          <w14:shadow w14:blurRad="38100" w14:dist="25400" w14:dir="5400000" w14:sx="100000" w14:sy="100000" w14:kx="0" w14:ky="0" w14:algn="ctr">
+            <w14:srgbClr w14:val="6E747A">
+              <w14:alpha w14:val="57000"/>
+            </w14:srgbClr>
+          </w14:shadow>
+          <w14:textOutline w14:w="0" w14:cap="flat" w14:cmpd="sng" w14:algn="ctr">
+            <w14:noFill/>
+            <w14:prstDash w14:val="solid"/>
+            <w14:round/>
+          </w14:textOutline>
+        </w:rPr>
+      </w:pPr>
+      <w:r>
+        <w:rPr>
           <w:rFonts w:cstheme="minorHAnsi"/>
+          <w:color w:val="4472C4" w:themeColor="accent1"/>
+          <w14:shadow w14:blurRad="38100" w14:dist="25400" w14:dir="5400000" w14:sx="100000" w14:sy="100000" w14:kx="0" w14:ky="0" w14:algn="ctr">
+            <w14:srgbClr w14:val="6E747A">
+              <w14:alpha w14:val="57000"/>
+            </w14:srgbClr>
+          </w14:shadow>
+          <w14:textOutline w14:w="0" w14:cap="flat" w14:cmpd="sng" w14:algn="ctr">
+            <w14:noFill/>
+            <w14:prstDash w14:val="solid"/>
+            <w14:round/>
+          </w14:textOutline>
+        </w:rPr>
+        <w:br w:type="page"/>
+      </w:r>
+    </w:p>
+    <w:p>
+      <w:pPr>
+        <w:pStyle w:val="Heading2"/>
+        <w:rPr>
+          <w:rFonts w:ascii="Bookman Old Style" w:hAnsi="Bookman Old Style" w:cstheme="minorHAnsi"/>
+          <w:color w:val="4472C4" w:themeColor="accent1"/>
+          <w:sz w:val="32"/>
+          <w:szCs w:val="32"/>
+          <w14:shadow w14:blurRad="38100" w14:dist="25400" w14:dir="5400000" w14:sx="100000" w14:sy="100000" w14:kx="0" w14:ky="0" w14:algn="ctr">
+            <w14:srgbClr w14:val="6E747A">
+              <w14:alpha w14:val="57000"/>
+            </w14:srgbClr>
+          </w14:shadow>
+          <w14:textOutline w14:w="0" w14:cap="flat" w14:cmpd="sng" w14:algn="ctr">
+            <w14:noFill/>
+            <w14:prstDash w14:val="solid"/>
+            <w14:round/>
+          </w14:textOutline>
+        </w:rPr>
+      </w:pPr>
+      <w:r>
+        <w:rPr>
+          <w:rFonts w:ascii="Bookman Old Style" w:hAnsi="Bookman Old Style" w:cstheme="minorHAnsi"/>
+          <w:color w:val="4472C4" w:themeColor="accent1"/>
+          <w:sz w:val="32"/>
+          <w:szCs w:val="32"/>
+          <w14:shadow w14:blurRad="38100" w14:dist="25400" w14:dir="5400000" w14:sx="100000" w14:sy="100000" w14:kx="0" w14:ky="0" w14:algn="ctr">
+            <w14:srgbClr w14:val="6E747A">
+              <w14:alpha w14:val="57000"/>
+            </w14:srgbClr>
+          </w14:shadow>
+          <w14:textOutline w14:w="0" w14:cap="flat" w14:cmpd="sng" w14:algn="ctr">
+            <w14:noFill/>
+            <w14:prstDash w14:val="solid"/>
+            <w14:round/>
+          </w14:textOutline>
+        </w:rPr>
+        <w:lastRenderedPageBreak/>
+        <w:t xml:space="preserve">Code in Team18_Matlib_marvels_Main80Questions.ipynb file connecting to the </w:t>
+      </w:r>
+      <w:proofErr w:type="spellStart"/>
+      <w:r>
+        <w:rPr>
+          <w:rFonts w:ascii="Bookman Old Style" w:hAnsi="Bookman Old Style" w:cstheme="minorHAnsi"/>
+          <w:color w:val="4472C4" w:themeColor="accent1"/>
+          <w:sz w:val="32"/>
+          <w:szCs w:val="32"/>
+          <w14:shadow w14:blurRad="38100" w14:dist="25400" w14:dir="5400000" w14:sx="100000" w14:sy="100000" w14:kx="0" w14:ky="0" w14:algn="ctr">
+            <w14:srgbClr w14:val="6E747A">
+              <w14:alpha w14:val="57000"/>
+            </w14:srgbClr>
+          </w14:shadow>
+          <w14:textOutline w14:w="0" w14:cap="flat" w14:cmpd="sng" w14:algn="ctr">
+            <w14:noFill/>
+            <w14:prstDash w14:val="solid"/>
+            <w14:round/>
+          </w14:textOutline>
+        </w:rPr>
+        <w:t>Sqlite</w:t>
+      </w:r>
+      <w:proofErr w:type="spellEnd"/>
+      <w:r>
+        <w:rPr>
+          <w:rFonts w:ascii="Bookman Old Style" w:hAnsi="Bookman Old Style" w:cstheme="minorHAnsi"/>
+          <w:color w:val="4472C4" w:themeColor="accent1"/>
+          <w:sz w:val="32"/>
+          <w:szCs w:val="32"/>
+          <w14:shadow w14:blurRad="38100" w14:dist="25400" w14:dir="5400000" w14:sx="100000" w14:sy="100000" w14:kx="0" w14:ky="0" w14:algn="ctr">
+            <w14:srgbClr w14:val="6E747A">
+              <w14:alpha w14:val="57000"/>
+            </w14:srgbClr>
+          </w14:shadow>
+          <w14:textOutline w14:w="0" w14:cap="flat" w14:cmpd="sng" w14:algn="ctr">
+            <w14:noFill/>
+            <w14:prstDash w14:val="solid"/>
+            <w14:round/>
+          </w14:textOutline>
+        </w:rPr>
+        <w:t xml:space="preserve"> and retrieving the output using the query.</w:t>
+      </w:r>
+    </w:p>
+    <w:p/>
+    <w:p>
+      <w:r>
+        <w:rPr>
+          <w:noProof/>
+        </w:rPr>
+        <w:drawing>
+          <wp:inline distT="0" distB="0" distL="0" distR="0" wp14:anchorId="228F735D" wp14:editId="47D748BE">
+            <wp:extent cx="5934075" cy="5600700"/>
+            <wp:effectExtent l="0" t="0" r="9525" b="0"/>
+            <wp:docPr id="3" name="Picture 3"/>
+            <wp:cNvGraphicFramePr>
+              <a:graphicFrameLocks xmlns:a="http://schemas.openxmlformats.org/drawingml/2006/main" noChangeAspect="1"/>
+            </wp:cNvGraphicFramePr>
+            <a:graphic xmlns:a="http://schemas.openxmlformats.org/drawingml/2006/main">
+              <a:graphicData uri="http://schemas.openxmlformats.org/drawingml/2006/picture">
+                <pic:pic xmlns:pic="http://schemas.openxmlformats.org/drawingml/2006/picture">
+                  <pic:nvPicPr>
+                    <pic:cNvPr id="0" name="Picture 2"/>
+                    <pic:cNvPicPr>
+                      <a:picLocks noChangeAspect="1" noChangeArrowheads="1"/>
+                    </pic:cNvPicPr>
+                  </pic:nvPicPr>
+                  <pic:blipFill>
+                    <a:blip r:embed="rId5">
+                      <a:extLst>
+                        <a:ext uri="{28A0092B-C50C-407E-A947-70E740481C1C}">
+                          <a14:useLocalDpi xmlns:a14="http://schemas.microsoft.com/office/drawing/2010/main" val="0"/>
+                        </a:ext>
+                      </a:extLst>
+                    </a:blip>
+                    <a:srcRect/>
+                    <a:stretch>
+                      <a:fillRect/>
+                    </a:stretch>
+                  </pic:blipFill>
+                  <pic:spPr bwMode="auto">
+                    <a:xfrm>
+                      <a:off x="0" y="0"/>
+                      <a:ext cx="5934075" cy="5600700"/>
+                    </a:xfrm>
+                    <a:prstGeom prst="rect">
+                      <a:avLst/>
+                    </a:prstGeom>
+                    <a:noFill/>
+                    <a:ln>
+                      <a:noFill/>
+                    </a:ln>
+                  </pic:spPr>
+                </pic:pic>
+              </a:graphicData>
+            </a:graphic>
+          </wp:inline>
+        </w:drawing>
+      </w:r>
+    </w:p>
+    <w:p>
+      <w:pPr>
+        <w:pStyle w:val="Heading2"/>
+        <w:rPr>
+          <w:rFonts w:asciiTheme="minorHAnsi" w:hAnsiTheme="minorHAnsi" w:cstheme="minorHAnsi"/>
+          <w:color w:val="4472C4" w:themeColor="accent1"/>
+          <w14:shadow w14:blurRad="38100" w14:dist="25400" w14:dir="5400000" w14:sx="100000" w14:sy="100000" w14:kx="0" w14:ky="0" w14:algn="ctr">
+            <w14:srgbClr w14:val="6E747A">
+              <w14:alpha w14:val="57000"/>
+            </w14:srgbClr>
+          </w14:shadow>
+          <w14:textOutline w14:w="0" w14:cap="flat" w14:cmpd="sng" w14:algn="ctr">
+            <w14:noFill/>
+            <w14:prstDash w14:val="solid"/>
+            <w14:round/>
+          </w14:textOutline>
+        </w:rPr>
+      </w:pPr>
+    </w:p>
+    <w:p>
+      <w:pPr>
+        <w:rPr>
+          <w:rFonts w:eastAsiaTheme="majorEastAsia" w:cstheme="minorHAnsi"/>
+          <w:color w:val="4472C4" w:themeColor="accent1"/>
+          <w:sz w:val="26"/>
+          <w:szCs w:val="26"/>
+          <w14:shadow w14:blurRad="38100" w14:dist="25400" w14:dir="5400000" w14:sx="100000" w14:sy="100000" w14:kx="0" w14:ky="0" w14:algn="ctr">
+            <w14:srgbClr w14:val="6E747A">
+              <w14:alpha w14:val="57000"/>
+            </w14:srgbClr>
+          </w14:shadow>
+          <w14:textOutline w14:w="0" w14:cap="flat" w14:cmpd="sng" w14:algn="ctr">
+            <w14:noFill/>
+            <w14:prstDash w14:val="solid"/>
+            <w14:round/>
+          </w14:textOutline>
+        </w:rPr>
+      </w:pPr>
+      <w:r>
+        <w:rPr>
+          <w:rFonts w:cstheme="minorHAnsi"/>
+          <w:color w:val="4472C4" w:themeColor="accent1"/>
+          <w14:shadow w14:blurRad="38100" w14:dist="25400" w14:dir="5400000" w14:sx="100000" w14:sy="100000" w14:kx="0" w14:ky="0" w14:algn="ctr">
+            <w14:srgbClr w14:val="6E747A">
+              <w14:alpha w14:val="57000"/>
+            </w14:srgbClr>
+          </w14:shadow>
+          <w14:textOutline w14:w="0" w14:cap="flat" w14:cmpd="sng" w14:algn="ctr">
+            <w14:noFill/>
+            <w14:prstDash w14:val="solid"/>
+            <w14:round/>
+          </w14:textOutline>
+        </w:rPr>
+        <w:br w:type="page"/>
+      </w:r>
+    </w:p>
+    <w:p>
+      <w:pPr>
+        <w:pStyle w:val="Heading2"/>
+        <w:rPr>
+          <w:rFonts w:ascii="Bookman Old Style" w:hAnsi="Bookman Old Style" w:cstheme="minorHAnsi"/>
+          <w:color w:val="4472C4" w:themeColor="accent1"/>
+          <w14:shadow w14:blurRad="38100" w14:dist="25400" w14:dir="5400000" w14:sx="100000" w14:sy="100000" w14:kx="0" w14:ky="0" w14:algn="ctr">
+            <w14:srgbClr w14:val="6E747A">
+              <w14:alpha w14:val="57000"/>
+            </w14:srgbClr>
+          </w14:shadow>
+          <w14:textOutline w14:w="0" w14:cap="flat" w14:cmpd="sng" w14:algn="ctr">
+            <w14:noFill/>
+            <w14:prstDash w14:val="solid"/>
+            <w14:round/>
+          </w14:textOutline>
+        </w:rPr>
+      </w:pPr>
+      <w:r>
+        <w:rPr>
+          <w:rFonts w:ascii="Bookman Old Style" w:hAnsi="Bookman Old Style" w:cstheme="minorHAnsi"/>
+          <w:color w:val="4472C4" w:themeColor="accent1"/>
+          <w14:shadow w14:blurRad="38100" w14:dist="25400" w14:dir="5400000" w14:sx="100000" w14:sy="100000" w14:kx="0" w14:ky="0" w14:algn="ctr">
+            <w14:srgbClr w14:val="6E747A">
+              <w14:alpha w14:val="57000"/>
+            </w14:srgbClr>
+          </w14:shadow>
+          <w14:textOutline w14:w="0" w14:cap="flat" w14:cmpd="sng" w14:algn="ctr">
+            <w14:noFill/>
+            <w14:prstDash w14:val="solid"/>
+            <w14:round/>
+          </w14:textOutline>
+        </w:rPr>
+        <w:lastRenderedPageBreak/>
+        <w:t>RETRIEVING TABLE USING ORACLEDB</w:t>
+      </w:r>
+      <w:r>
+        <w:rPr>
+          <w:rFonts w:ascii="Bookman Old Style" w:hAnsi="Bookman Old Style" w:cstheme="minorHAnsi"/>
+          <w:color w:val="4472C4" w:themeColor="accent1"/>
+          <w14:shadow w14:blurRad="38100" w14:dist="25400" w14:dir="5400000" w14:sx="100000" w14:sy="100000" w14:kx="0" w14:ky="0" w14:algn="ctr">
+            <w14:srgbClr w14:val="6E747A">
+              <w14:alpha w14:val="57000"/>
+            </w14:srgbClr>
+          </w14:shadow>
+          <w14:textOutline w14:w="0" w14:cap="flat" w14:cmpd="sng" w14:algn="ctr">
+            <w14:noFill/>
+            <w14:prstDash w14:val="solid"/>
+            <w14:round/>
+          </w14:textOutline>
+        </w:rPr>
+        <w:t xml:space="preserve"> </w:t>
+      </w:r>
+    </w:p>
+    <w:p>
+      <w:pPr>
+        <w:pStyle w:val="Heading2"/>
+        <w:rPr>
+          <w:rFonts w:ascii="Bookman Old Style" w:hAnsi="Bookman Old Style" w:cstheme="minorHAnsi"/>
+          <w:color w:val="4472C4" w:themeColor="accent1"/>
+          <w14:shadow w14:blurRad="38100" w14:dist="25400" w14:dir="5400000" w14:sx="100000" w14:sy="100000" w14:kx="0" w14:ky="0" w14:algn="ctr">
+            <w14:srgbClr w14:val="6E747A">
+              <w14:alpha w14:val="57000"/>
+            </w14:srgbClr>
+          </w14:shadow>
+          <w14:textOutline w14:w="0" w14:cap="flat" w14:cmpd="sng" w14:algn="ctr">
+            <w14:noFill/>
+            <w14:prstDash w14:val="solid"/>
+            <w14:round/>
+          </w14:textOutline>
+        </w:rPr>
+      </w:pPr>
+    </w:p>
+    <w:p>
+      <w:pPr>
+        <w:pStyle w:val="Heading2"/>
+        <w:rPr>
+          <w:rFonts w:ascii="Bookman Old Style" w:hAnsi="Bookman Old Style" w:cstheme="minorHAnsi"/>
+          <w:color w:val="4472C4" w:themeColor="accent1"/>
+          <w14:shadow w14:blurRad="38100" w14:dist="25400" w14:dir="5400000" w14:sx="100000" w14:sy="100000" w14:kx="0" w14:ky="0" w14:algn="ctr">
+            <w14:srgbClr w14:val="6E747A">
+              <w14:alpha w14:val="57000"/>
+            </w14:srgbClr>
+          </w14:shadow>
+          <w14:textOutline w14:w="0" w14:cap="flat" w14:cmpd="sng" w14:algn="ctr">
+            <w14:noFill/>
+            <w14:prstDash w14:val="solid"/>
+            <w14:round/>
+          </w14:textOutline>
+        </w:rPr>
+      </w:pPr>
+      <w:r>
+        <w:rPr>
+          <w:rFonts w:ascii="Bookman Old Style" w:hAnsi="Bookman Old Style" w:cstheme="minorHAnsi"/>
+          <w:color w:val="4472C4" w:themeColor="accent1"/>
+          <w14:shadow w14:blurRad="38100" w14:dist="25400" w14:dir="5400000" w14:sx="100000" w14:sy="100000" w14:kx="0" w14:ky="0" w14:algn="ctr">
+            <w14:srgbClr w14:val="6E747A">
+              <w14:alpha w14:val="57000"/>
+            </w14:srgbClr>
+          </w14:shadow>
+          <w14:textOutline w14:w="0" w14:cap="flat" w14:cmpd="sng" w14:algn="ctr">
+            <w14:noFill/>
+            <w14:prstDash w14:val="solid"/>
+            <w14:round/>
+          </w14:textOutline>
+        </w:rPr>
+        <w:t>I imported the Excel data as a file to SQL to Oracle SQL Developer and created a table “Demography” from the sheet. Then I used Select query to get the data.</w:t>
+      </w:r>
+    </w:p>
+    <w:p>
+      <w:pPr>
+        <w:rPr>
+          <w:rFonts w:ascii="Bookman Old Style" w:hAnsi="Bookman Old Style" w:cstheme="minorHAnsi"/>
           <w:color w:val="4472C4" w:themeColor="accent1"/>
           <w14:shadow w14:blurRad="38100" w14:dist="25400" w14:dir="5400000" w14:sx="100000" w14:sy="100000" w14:kx="0" w14:ky="0" w14:algn="ctr">
             <w14:srgbClr w14:val="6E747A">
@@ -203,7 +597,7 @@
       <w:pPr>
         <w:pStyle w:val="Subtitle"/>
         <w:rPr>
-          <w:rFonts w:cstheme="minorHAnsi"/>
+          <w:rFonts w:ascii="Bookman Old Style" w:hAnsi="Bookman Old Style" w:cstheme="minorHAnsi"/>
           <w:color w:val="4472C4" w:themeColor="accent1"/>
           <w:spacing w:val="0"/>
           <w:sz w:val="32"/>
@@ -222,7 +616,7 @@
       </w:pPr>
       <w:r>
         <w:rPr>
-          <w:rFonts w:cstheme="minorHAnsi"/>
+          <w:rFonts w:ascii="Bookman Old Style" w:hAnsi="Bookman Old Style" w:cstheme="minorHAnsi"/>
           <w:color w:val="4472C4" w:themeColor="accent1"/>
           <w:spacing w:val="0"/>
           <w:sz w:val="32"/>
@@ -242,9 +636,14 @@
       </w:r>
     </w:p>
     <w:p>
-      <w:r>
-        <w:rPr>
-          <w:rFonts w:cstheme="minorHAnsi"/>
+      <w:pPr>
+        <w:rPr>
+          <w:rFonts w:ascii="Bookman Old Style" w:hAnsi="Bookman Old Style"/>
+        </w:rPr>
+      </w:pPr>
+      <w:r>
+        <w:rPr>
+          <w:rFonts w:ascii="Bookman Old Style" w:hAnsi="Bookman Old Style" w:cstheme="minorHAnsi"/>
           <w:color w:val="4472C4" w:themeColor="accent1"/>
           <w14:shadow w14:blurRad="38100" w14:dist="25400" w14:dir="5400000" w14:sx="100000" w14:sy="100000" w14:kx="0" w14:ky="0" w14:algn="ctr">
             <w14:srgbClr w14:val="6E747A">
@@ -281,7 +680,7 @@
                     <pic:cNvPicPr/>
                   </pic:nvPicPr>
                   <pic:blipFill>
-                    <a:blip r:embed="rId4">
+                    <a:blip r:embed="rId6">
                       <a:extLst>
                         <a:ext uri="{28A0092B-C50C-407E-A947-70E740481C1C}">
                           <a14:useLocalDpi xmlns:a14="http://schemas.microsoft.com/office/drawing/2010/main" val="0"/>

</xml_diff>

<commit_message>
Added document for screenshot
</commit_message>
<xml_diff>
--- a/Team18_Matlib_marvels_Screenshots.doc.docx
+++ b/Team18_Matlib_marvels_Screenshots.doc.docx
@@ -6,7 +6,7 @@
       <w:pPr>
         <w:pStyle w:val="Heading1"/>
         <w:rPr>
-          <w:rFonts w:asciiTheme="minorHAnsi" w:hAnsiTheme="minorHAnsi" w:cstheme="minorHAnsi"/>
+          <w:rFonts w:ascii="Bookman Old Style" w:hAnsi="Bookman Old Style" w:cstheme="minorHAnsi"/>
           <w:color w:val="4472C4" w:themeColor="accent1"/>
           <w14:shadow w14:blurRad="38100" w14:dist="25400" w14:dir="5400000" w14:sx="100000" w14:sy="100000" w14:kx="0" w14:ky="0" w14:algn="ctr">
             <w14:srgbClr w14:val="6E747A">
@@ -22,42 +22,25 @@
       </w:pPr>
       <w:r>
         <w:rPr>
-          <w:rFonts w:asciiTheme="minorHAnsi" w:hAnsiTheme="minorHAnsi" w:cstheme="minorHAnsi"/>
-          <w:color w:val="4472C4" w:themeColor="accent1"/>
-          <w14:shadow w14:blurRad="38100" w14:dist="25400" w14:dir="5400000" w14:sx="100000" w14:sy="100000" w14:kx="0" w14:ky="0" w14:algn="ctr">
-            <w14:srgbClr w14:val="6E747A">
-              <w14:alpha w14:val="57000"/>
-            </w14:srgbClr>
-          </w14:shadow>
-          <w14:textOutline w14:w="0" w14:cap="flat" w14:cmpd="sng" w14:algn="ctr">
-            <w14:noFill/>
-            <w14:prstDash w14:val="solid"/>
-            <w14:round/>
-          </w14:textOutline>
-        </w:rPr>
-        <w:t xml:space="preserve">Q49: </w:t>
-      </w:r>
-      <w:r>
-        <w:rPr>
-          <w:rFonts w:asciiTheme="minorHAnsi" w:hAnsiTheme="minorHAnsi" w:cstheme="minorHAnsi"/>
-          <w:color w:val="4472C4" w:themeColor="accent1"/>
-          <w14:shadow w14:blurRad="38100" w14:dist="25400" w14:dir="5400000" w14:sx="100000" w14:sy="100000" w14:kx="0" w14:ky="0" w14:algn="ctr">
-            <w14:srgbClr w14:val="6E747A">
-              <w14:alpha w14:val="57000"/>
-            </w14:srgbClr>
-          </w14:shadow>
-          <w14:textOutline w14:w="0" w14:cap="flat" w14:cmpd="sng" w14:algn="ctr">
-            <w14:noFill/>
-            <w14:prstDash w14:val="solid"/>
-            <w14:round/>
-          </w14:textOutline>
-        </w:rPr>
-        <w:t xml:space="preserve">Connect to </w:t>
+          <w:rFonts w:ascii="Bookman Old Style" w:hAnsi="Bookman Old Style" w:cstheme="minorHAnsi"/>
+          <w:color w:val="4472C4" w:themeColor="accent1"/>
+          <w14:shadow w14:blurRad="38100" w14:dist="25400" w14:dir="5400000" w14:sx="100000" w14:sy="100000" w14:kx="0" w14:ky="0" w14:algn="ctr">
+            <w14:srgbClr w14:val="6E747A">
+              <w14:alpha w14:val="57000"/>
+            </w14:srgbClr>
+          </w14:shadow>
+          <w14:textOutline w14:w="0" w14:cap="flat" w14:cmpd="sng" w14:algn="ctr">
+            <w14:noFill/>
+            <w14:prstDash w14:val="solid"/>
+            <w14:round/>
+          </w14:textOutline>
+        </w:rPr>
+        <w:t xml:space="preserve">Q49: Connect to </w:t>
       </w:r>
       <w:proofErr w:type="spellStart"/>
       <w:r>
         <w:rPr>
-          <w:rFonts w:asciiTheme="minorHAnsi" w:hAnsiTheme="minorHAnsi" w:cstheme="minorHAnsi"/>
+          <w:rFonts w:ascii="Bookman Old Style" w:hAnsi="Bookman Old Style" w:cstheme="minorHAnsi"/>
           <w:color w:val="4472C4" w:themeColor="accent1"/>
           <w14:shadow w14:blurRad="38100" w14:dist="25400" w14:dir="5400000" w14:sx="100000" w14:sy="100000" w14:kx="0" w14:ky="0" w14:algn="ctr">
             <w14:srgbClr w14:val="6E747A">
@@ -75,7 +58,7 @@
       <w:proofErr w:type="spellEnd"/>
       <w:r>
         <w:rPr>
-          <w:rFonts w:asciiTheme="minorHAnsi" w:hAnsiTheme="minorHAnsi" w:cstheme="minorHAnsi"/>
+          <w:rFonts w:ascii="Bookman Old Style" w:hAnsi="Bookman Old Style" w:cstheme="minorHAnsi"/>
           <w:color w:val="4472C4" w:themeColor="accent1"/>
           <w14:shadow w14:blurRad="38100" w14:dist="25400" w14:dir="5400000" w14:sx="100000" w14:sy="100000" w14:kx="0" w14:ky="0" w14:algn="ctr">
             <w14:srgbClr w14:val="6E747A">
@@ -93,7 +76,7 @@
       <w:proofErr w:type="gramStart"/>
       <w:r>
         <w:rPr>
-          <w:rFonts w:asciiTheme="minorHAnsi" w:hAnsiTheme="minorHAnsi" w:cstheme="minorHAnsi"/>
+          <w:rFonts w:ascii="Bookman Old Style" w:hAnsi="Bookman Old Style" w:cstheme="minorHAnsi"/>
           <w:color w:val="4472C4" w:themeColor="accent1"/>
           <w14:shadow w14:blurRad="38100" w14:dist="25400" w14:dir="5400000" w14:sx="100000" w14:sy="100000" w14:kx="0" w14:ky="0" w14:algn="ctr">
             <w14:srgbClr w14:val="6E747A">
@@ -111,7 +94,7 @@
       <w:proofErr w:type="gramEnd"/>
       <w:r>
         <w:rPr>
-          <w:rFonts w:asciiTheme="minorHAnsi" w:hAnsiTheme="minorHAnsi" w:cstheme="minorHAnsi"/>
+          <w:rFonts w:ascii="Bookman Old Style" w:hAnsi="Bookman Old Style" w:cstheme="minorHAnsi"/>
           <w:color w:val="4472C4" w:themeColor="accent1"/>
           <w14:shadow w14:blurRad="38100" w14:dist="25400" w14:dir="5400000" w14:sx="100000" w14:sy="100000" w14:kx="0" w14:ky="0" w14:algn="ctr">
             <w14:srgbClr w14:val="6E747A">
@@ -130,7 +113,7 @@
     <w:p>
       <w:pPr>
         <w:rPr>
-          <w:rFonts w:cstheme="minorHAnsi"/>
+          <w:rFonts w:ascii="Bookman Old Style" w:hAnsi="Bookman Old Style" w:cstheme="minorHAnsi"/>
           <w:color w:val="4472C4" w:themeColor="accent1"/>
           <w14:shadow w14:blurRad="38100" w14:dist="25400" w14:dir="5400000" w14:sx="100000" w14:sy="100000" w14:kx="0" w14:ky="0" w14:algn="ctr">
             <w14:srgbClr w14:val="6E747A">
@@ -149,42 +132,453 @@
       <w:pPr>
         <w:pStyle w:val="Heading2"/>
         <w:rPr>
-          <w:rFonts w:asciiTheme="minorHAnsi" w:hAnsiTheme="minorHAnsi" w:cstheme="minorHAnsi"/>
-          <w:color w:val="4472C4" w:themeColor="accent1"/>
-          <w14:shadow w14:blurRad="38100" w14:dist="25400" w14:dir="5400000" w14:sx="100000" w14:sy="100000" w14:kx="0" w14:ky="0" w14:algn="ctr">
-            <w14:srgbClr w14:val="6E747A">
-              <w14:alpha w14:val="57000"/>
-            </w14:srgbClr>
-          </w14:shadow>
-          <w14:textOutline w14:w="0" w14:cap="flat" w14:cmpd="sng" w14:algn="ctr">
-            <w14:noFill/>
-            <w14:prstDash w14:val="solid"/>
-            <w14:round/>
-          </w14:textOutline>
+          <w:rFonts w:ascii="Bookman Old Style" w:hAnsi="Bookman Old Style"/>
+          <w:b/>
+          <w:bCs/>
+          <w:sz w:val="32"/>
+          <w:szCs w:val="32"/>
+          <w:u w:val="single"/>
         </w:rPr>
       </w:pPr>
       <w:r>
         <w:rPr>
-          <w:rFonts w:asciiTheme="minorHAnsi" w:hAnsiTheme="minorHAnsi" w:cstheme="minorHAnsi"/>
-          <w:color w:val="4472C4" w:themeColor="accent1"/>
-          <w14:shadow w14:blurRad="38100" w14:dist="25400" w14:dir="5400000" w14:sx="100000" w14:sy="100000" w14:kx="0" w14:ky="0" w14:algn="ctr">
-            <w14:srgbClr w14:val="6E747A">
-              <w14:alpha w14:val="57000"/>
-            </w14:srgbClr>
-          </w14:shadow>
-          <w14:textOutline w14:w="0" w14:cap="flat" w14:cmpd="sng" w14:algn="ctr">
-            <w14:noFill/>
-            <w14:prstDash w14:val="solid"/>
-            <w14:round/>
-          </w14:textOutline>
-        </w:rPr>
-        <w:t>I imported the Excel data as a file to SQL to Oracle SQL Developer and created a table “Demography” from the sheet. Then I used Select query to get the data.</w:t>
+          <w:rFonts w:ascii="Bookman Old Style" w:hAnsi="Bookman Old Style"/>
+          <w:b/>
+          <w:bCs/>
+          <w:sz w:val="32"/>
+          <w:szCs w:val="32"/>
+          <w:u w:val="single"/>
+        </w:rPr>
+        <w:t>Installation of SQL Lite</w:t>
+      </w:r>
+    </w:p>
+    <w:p/>
+    <w:p>
+      <w:pPr>
+        <w:rPr>
+          <w:rFonts w:cstheme="minorHAnsi"/>
+          <w:color w:val="4472C4" w:themeColor="accent1"/>
+          <w14:shadow w14:blurRad="38100" w14:dist="25400" w14:dir="5400000" w14:sx="100000" w14:sy="100000" w14:kx="0" w14:ky="0" w14:algn="ctr">
+            <w14:srgbClr w14:val="6E747A">
+              <w14:alpha w14:val="57000"/>
+            </w14:srgbClr>
+          </w14:shadow>
+          <w14:textOutline w14:w="0" w14:cap="flat" w14:cmpd="sng" w14:algn="ctr">
+            <w14:noFill/>
+            <w14:prstDash w14:val="solid"/>
+            <w14:round/>
+          </w14:textOutline>
+        </w:rPr>
+      </w:pPr>
+      <w:r>
+        <w:rPr>
+          <w:rFonts w:cstheme="minorHAnsi"/>
+          <w:noProof/>
+          <w:color w:val="4472C4" w:themeColor="accent1"/>
+          <w14:shadow w14:blurRad="38100" w14:dist="25400" w14:dir="5400000" w14:sx="100000" w14:sy="100000" w14:kx="0" w14:ky="0" w14:algn="ctr">
+            <w14:srgbClr w14:val="6E747A">
+              <w14:alpha w14:val="57000"/>
+            </w14:srgbClr>
+          </w14:shadow>
+          <w14:textOutline w14:w="0" w14:cap="flat" w14:cmpd="sng" w14:algn="ctr">
+            <w14:noFill/>
+            <w14:prstDash w14:val="solid"/>
+            <w14:round/>
+          </w14:textOutline>
+        </w:rPr>
+        <w:drawing>
+          <wp:inline distT="0" distB="0" distL="0" distR="0" wp14:anchorId="7C2ADF80" wp14:editId="1F3D2851">
+            <wp:extent cx="5943600" cy="3914775"/>
+            <wp:effectExtent l="0" t="0" r="0" b="9525"/>
+            <wp:docPr id="2" name="Picture 2"/>
+            <wp:cNvGraphicFramePr>
+              <a:graphicFrameLocks xmlns:a="http://schemas.openxmlformats.org/drawingml/2006/main" noChangeAspect="1"/>
+            </wp:cNvGraphicFramePr>
+            <a:graphic xmlns:a="http://schemas.openxmlformats.org/drawingml/2006/main">
+              <a:graphicData uri="http://schemas.openxmlformats.org/drawingml/2006/picture">
+                <pic:pic xmlns:pic="http://schemas.openxmlformats.org/drawingml/2006/picture">
+                  <pic:nvPicPr>
+                    <pic:cNvPr id="0" name="Picture 1"/>
+                    <pic:cNvPicPr>
+                      <a:picLocks noChangeAspect="1" noChangeArrowheads="1"/>
+                    </pic:cNvPicPr>
+                  </pic:nvPicPr>
+                  <pic:blipFill>
+                    <a:blip r:embed="rId4">
+                      <a:extLst>
+                        <a:ext uri="{28A0092B-C50C-407E-A947-70E740481C1C}">
+                          <a14:useLocalDpi xmlns:a14="http://schemas.microsoft.com/office/drawing/2010/main" val="0"/>
+                        </a:ext>
+                      </a:extLst>
+                    </a:blip>
+                    <a:srcRect/>
+                    <a:stretch>
+                      <a:fillRect/>
+                    </a:stretch>
+                  </pic:blipFill>
+                  <pic:spPr bwMode="auto">
+                    <a:xfrm>
+                      <a:off x="0" y="0"/>
+                      <a:ext cx="5943600" cy="3914775"/>
+                    </a:xfrm>
+                    <a:prstGeom prst="rect">
+                      <a:avLst/>
+                    </a:prstGeom>
+                    <a:noFill/>
+                    <a:ln>
+                      <a:noFill/>
+                    </a:ln>
+                  </pic:spPr>
+                </pic:pic>
+              </a:graphicData>
+            </a:graphic>
+          </wp:inline>
+        </w:drawing>
       </w:r>
     </w:p>
     <w:p>
       <w:pPr>
         <w:rPr>
+          <w:rFonts w:eastAsiaTheme="majorEastAsia" w:cstheme="minorHAnsi"/>
+          <w:color w:val="4472C4" w:themeColor="accent1"/>
+          <w:sz w:val="26"/>
+          <w:szCs w:val="26"/>
+          <w14:shadow w14:blurRad="38100" w14:dist="25400" w14:dir="5400000" w14:sx="100000" w14:sy="100000" w14:kx="0" w14:ky="0" w14:algn="ctr">
+            <w14:srgbClr w14:val="6E747A">
+              <w14:alpha w14:val="57000"/>
+            </w14:srgbClr>
+          </w14:shadow>
+          <w14:textOutline w14:w="0" w14:cap="flat" w14:cmpd="sng" w14:algn="ctr">
+            <w14:noFill/>
+            <w14:prstDash w14:val="solid"/>
+            <w14:round/>
+          </w14:textOutline>
+        </w:rPr>
+      </w:pPr>
+      <w:r>
+        <w:rPr>
           <w:rFonts w:cstheme="minorHAnsi"/>
+          <w:color w:val="4472C4" w:themeColor="accent1"/>
+          <w14:shadow w14:blurRad="38100" w14:dist="25400" w14:dir="5400000" w14:sx="100000" w14:sy="100000" w14:kx="0" w14:ky="0" w14:algn="ctr">
+            <w14:srgbClr w14:val="6E747A">
+              <w14:alpha w14:val="57000"/>
+            </w14:srgbClr>
+          </w14:shadow>
+          <w14:textOutline w14:w="0" w14:cap="flat" w14:cmpd="sng" w14:algn="ctr">
+            <w14:noFill/>
+            <w14:prstDash w14:val="solid"/>
+            <w14:round/>
+          </w14:textOutline>
+        </w:rPr>
+        <w:br w:type="page"/>
+      </w:r>
+    </w:p>
+    <w:p>
+      <w:pPr>
+        <w:pStyle w:val="Heading2"/>
+        <w:rPr>
+          <w:rFonts w:ascii="Bookman Old Style" w:hAnsi="Bookman Old Style" w:cstheme="minorHAnsi"/>
+          <w:color w:val="4472C4" w:themeColor="accent1"/>
+          <w:sz w:val="32"/>
+          <w:szCs w:val="32"/>
+          <w14:shadow w14:blurRad="38100" w14:dist="25400" w14:dir="5400000" w14:sx="100000" w14:sy="100000" w14:kx="0" w14:ky="0" w14:algn="ctr">
+            <w14:srgbClr w14:val="6E747A">
+              <w14:alpha w14:val="57000"/>
+            </w14:srgbClr>
+          </w14:shadow>
+          <w14:textOutline w14:w="0" w14:cap="flat" w14:cmpd="sng" w14:algn="ctr">
+            <w14:noFill/>
+            <w14:prstDash w14:val="solid"/>
+            <w14:round/>
+          </w14:textOutline>
+        </w:rPr>
+      </w:pPr>
+      <w:r>
+        <w:rPr>
+          <w:rFonts w:ascii="Bookman Old Style" w:hAnsi="Bookman Old Style" w:cstheme="minorHAnsi"/>
+          <w:color w:val="4472C4" w:themeColor="accent1"/>
+          <w:sz w:val="32"/>
+          <w:szCs w:val="32"/>
+          <w14:shadow w14:blurRad="38100" w14:dist="25400" w14:dir="5400000" w14:sx="100000" w14:sy="100000" w14:kx="0" w14:ky="0" w14:algn="ctr">
+            <w14:srgbClr w14:val="6E747A">
+              <w14:alpha w14:val="57000"/>
+            </w14:srgbClr>
+          </w14:shadow>
+          <w14:textOutline w14:w="0" w14:cap="flat" w14:cmpd="sng" w14:algn="ctr">
+            <w14:noFill/>
+            <w14:prstDash w14:val="solid"/>
+            <w14:round/>
+          </w14:textOutline>
+        </w:rPr>
+        <w:lastRenderedPageBreak/>
+        <w:t xml:space="preserve">Code in Team18_Matlib_marvels_Main80Questions.ipynb file connecting to the </w:t>
+      </w:r>
+      <w:proofErr w:type="spellStart"/>
+      <w:r>
+        <w:rPr>
+          <w:rFonts w:ascii="Bookman Old Style" w:hAnsi="Bookman Old Style" w:cstheme="minorHAnsi"/>
+          <w:color w:val="4472C4" w:themeColor="accent1"/>
+          <w:sz w:val="32"/>
+          <w:szCs w:val="32"/>
+          <w14:shadow w14:blurRad="38100" w14:dist="25400" w14:dir="5400000" w14:sx="100000" w14:sy="100000" w14:kx="0" w14:ky="0" w14:algn="ctr">
+            <w14:srgbClr w14:val="6E747A">
+              <w14:alpha w14:val="57000"/>
+            </w14:srgbClr>
+          </w14:shadow>
+          <w14:textOutline w14:w="0" w14:cap="flat" w14:cmpd="sng" w14:algn="ctr">
+            <w14:noFill/>
+            <w14:prstDash w14:val="solid"/>
+            <w14:round/>
+          </w14:textOutline>
+        </w:rPr>
+        <w:t>Sqlite</w:t>
+      </w:r>
+      <w:proofErr w:type="spellEnd"/>
+      <w:r>
+        <w:rPr>
+          <w:rFonts w:ascii="Bookman Old Style" w:hAnsi="Bookman Old Style" w:cstheme="minorHAnsi"/>
+          <w:color w:val="4472C4" w:themeColor="accent1"/>
+          <w:sz w:val="32"/>
+          <w:szCs w:val="32"/>
+          <w14:shadow w14:blurRad="38100" w14:dist="25400" w14:dir="5400000" w14:sx="100000" w14:sy="100000" w14:kx="0" w14:ky="0" w14:algn="ctr">
+            <w14:srgbClr w14:val="6E747A">
+              <w14:alpha w14:val="57000"/>
+            </w14:srgbClr>
+          </w14:shadow>
+          <w14:textOutline w14:w="0" w14:cap="flat" w14:cmpd="sng" w14:algn="ctr">
+            <w14:noFill/>
+            <w14:prstDash w14:val="solid"/>
+            <w14:round/>
+          </w14:textOutline>
+        </w:rPr>
+        <w:t xml:space="preserve"> and retrieving the output using the query.</w:t>
+      </w:r>
+    </w:p>
+    <w:p/>
+    <w:p>
+      <w:r>
+        <w:rPr>
+          <w:noProof/>
+        </w:rPr>
+        <w:drawing>
+          <wp:inline distT="0" distB="0" distL="0" distR="0" wp14:anchorId="228F735D" wp14:editId="47D748BE">
+            <wp:extent cx="5934075" cy="5600700"/>
+            <wp:effectExtent l="0" t="0" r="9525" b="0"/>
+            <wp:docPr id="3" name="Picture 3"/>
+            <wp:cNvGraphicFramePr>
+              <a:graphicFrameLocks xmlns:a="http://schemas.openxmlformats.org/drawingml/2006/main" noChangeAspect="1"/>
+            </wp:cNvGraphicFramePr>
+            <a:graphic xmlns:a="http://schemas.openxmlformats.org/drawingml/2006/main">
+              <a:graphicData uri="http://schemas.openxmlformats.org/drawingml/2006/picture">
+                <pic:pic xmlns:pic="http://schemas.openxmlformats.org/drawingml/2006/picture">
+                  <pic:nvPicPr>
+                    <pic:cNvPr id="0" name="Picture 2"/>
+                    <pic:cNvPicPr>
+                      <a:picLocks noChangeAspect="1" noChangeArrowheads="1"/>
+                    </pic:cNvPicPr>
+                  </pic:nvPicPr>
+                  <pic:blipFill>
+                    <a:blip r:embed="rId5">
+                      <a:extLst>
+                        <a:ext uri="{28A0092B-C50C-407E-A947-70E740481C1C}">
+                          <a14:useLocalDpi xmlns:a14="http://schemas.microsoft.com/office/drawing/2010/main" val="0"/>
+                        </a:ext>
+                      </a:extLst>
+                    </a:blip>
+                    <a:srcRect/>
+                    <a:stretch>
+                      <a:fillRect/>
+                    </a:stretch>
+                  </pic:blipFill>
+                  <pic:spPr bwMode="auto">
+                    <a:xfrm>
+                      <a:off x="0" y="0"/>
+                      <a:ext cx="5934075" cy="5600700"/>
+                    </a:xfrm>
+                    <a:prstGeom prst="rect">
+                      <a:avLst/>
+                    </a:prstGeom>
+                    <a:noFill/>
+                    <a:ln>
+                      <a:noFill/>
+                    </a:ln>
+                  </pic:spPr>
+                </pic:pic>
+              </a:graphicData>
+            </a:graphic>
+          </wp:inline>
+        </w:drawing>
+      </w:r>
+    </w:p>
+    <w:p>
+      <w:pPr>
+        <w:pStyle w:val="Heading2"/>
+        <w:rPr>
+          <w:rFonts w:asciiTheme="minorHAnsi" w:hAnsiTheme="minorHAnsi" w:cstheme="minorHAnsi"/>
+          <w:color w:val="4472C4" w:themeColor="accent1"/>
+          <w14:shadow w14:blurRad="38100" w14:dist="25400" w14:dir="5400000" w14:sx="100000" w14:sy="100000" w14:kx="0" w14:ky="0" w14:algn="ctr">
+            <w14:srgbClr w14:val="6E747A">
+              <w14:alpha w14:val="57000"/>
+            </w14:srgbClr>
+          </w14:shadow>
+          <w14:textOutline w14:w="0" w14:cap="flat" w14:cmpd="sng" w14:algn="ctr">
+            <w14:noFill/>
+            <w14:prstDash w14:val="solid"/>
+            <w14:round/>
+          </w14:textOutline>
+        </w:rPr>
+      </w:pPr>
+    </w:p>
+    <w:p>
+      <w:pPr>
+        <w:rPr>
+          <w:rFonts w:eastAsiaTheme="majorEastAsia" w:cstheme="minorHAnsi"/>
+          <w:color w:val="4472C4" w:themeColor="accent1"/>
+          <w:sz w:val="26"/>
+          <w:szCs w:val="26"/>
+          <w14:shadow w14:blurRad="38100" w14:dist="25400" w14:dir="5400000" w14:sx="100000" w14:sy="100000" w14:kx="0" w14:ky="0" w14:algn="ctr">
+            <w14:srgbClr w14:val="6E747A">
+              <w14:alpha w14:val="57000"/>
+            </w14:srgbClr>
+          </w14:shadow>
+          <w14:textOutline w14:w="0" w14:cap="flat" w14:cmpd="sng" w14:algn="ctr">
+            <w14:noFill/>
+            <w14:prstDash w14:val="solid"/>
+            <w14:round/>
+          </w14:textOutline>
+        </w:rPr>
+      </w:pPr>
+      <w:r>
+        <w:rPr>
+          <w:rFonts w:cstheme="minorHAnsi"/>
+          <w:color w:val="4472C4" w:themeColor="accent1"/>
+          <w14:shadow w14:blurRad="38100" w14:dist="25400" w14:dir="5400000" w14:sx="100000" w14:sy="100000" w14:kx="0" w14:ky="0" w14:algn="ctr">
+            <w14:srgbClr w14:val="6E747A">
+              <w14:alpha w14:val="57000"/>
+            </w14:srgbClr>
+          </w14:shadow>
+          <w14:textOutline w14:w="0" w14:cap="flat" w14:cmpd="sng" w14:algn="ctr">
+            <w14:noFill/>
+            <w14:prstDash w14:val="solid"/>
+            <w14:round/>
+          </w14:textOutline>
+        </w:rPr>
+        <w:br w:type="page"/>
+      </w:r>
+    </w:p>
+    <w:p>
+      <w:pPr>
+        <w:pStyle w:val="Heading2"/>
+        <w:rPr>
+          <w:rFonts w:ascii="Bookman Old Style" w:hAnsi="Bookman Old Style" w:cstheme="minorHAnsi"/>
+          <w:color w:val="4472C4" w:themeColor="accent1"/>
+          <w14:shadow w14:blurRad="38100" w14:dist="25400" w14:dir="5400000" w14:sx="100000" w14:sy="100000" w14:kx="0" w14:ky="0" w14:algn="ctr">
+            <w14:srgbClr w14:val="6E747A">
+              <w14:alpha w14:val="57000"/>
+            </w14:srgbClr>
+          </w14:shadow>
+          <w14:textOutline w14:w="0" w14:cap="flat" w14:cmpd="sng" w14:algn="ctr">
+            <w14:noFill/>
+            <w14:prstDash w14:val="solid"/>
+            <w14:round/>
+          </w14:textOutline>
+        </w:rPr>
+      </w:pPr>
+      <w:r>
+        <w:rPr>
+          <w:rFonts w:ascii="Bookman Old Style" w:hAnsi="Bookman Old Style" w:cstheme="minorHAnsi"/>
+          <w:color w:val="4472C4" w:themeColor="accent1"/>
+          <w14:shadow w14:blurRad="38100" w14:dist="25400" w14:dir="5400000" w14:sx="100000" w14:sy="100000" w14:kx="0" w14:ky="0" w14:algn="ctr">
+            <w14:srgbClr w14:val="6E747A">
+              <w14:alpha w14:val="57000"/>
+            </w14:srgbClr>
+          </w14:shadow>
+          <w14:textOutline w14:w="0" w14:cap="flat" w14:cmpd="sng" w14:algn="ctr">
+            <w14:noFill/>
+            <w14:prstDash w14:val="solid"/>
+            <w14:round/>
+          </w14:textOutline>
+        </w:rPr>
+        <w:lastRenderedPageBreak/>
+        <w:t>RETRIEVING TABLE USING ORACLEDB</w:t>
+      </w:r>
+      <w:r>
+        <w:rPr>
+          <w:rFonts w:ascii="Bookman Old Style" w:hAnsi="Bookman Old Style" w:cstheme="minorHAnsi"/>
+          <w:color w:val="4472C4" w:themeColor="accent1"/>
+          <w14:shadow w14:blurRad="38100" w14:dist="25400" w14:dir="5400000" w14:sx="100000" w14:sy="100000" w14:kx="0" w14:ky="0" w14:algn="ctr">
+            <w14:srgbClr w14:val="6E747A">
+              <w14:alpha w14:val="57000"/>
+            </w14:srgbClr>
+          </w14:shadow>
+          <w14:textOutline w14:w="0" w14:cap="flat" w14:cmpd="sng" w14:algn="ctr">
+            <w14:noFill/>
+            <w14:prstDash w14:val="solid"/>
+            <w14:round/>
+          </w14:textOutline>
+        </w:rPr>
+        <w:t xml:space="preserve"> </w:t>
+      </w:r>
+    </w:p>
+    <w:p>
+      <w:pPr>
+        <w:pStyle w:val="Heading2"/>
+        <w:rPr>
+          <w:rFonts w:ascii="Bookman Old Style" w:hAnsi="Bookman Old Style" w:cstheme="minorHAnsi"/>
+          <w:color w:val="4472C4" w:themeColor="accent1"/>
+          <w14:shadow w14:blurRad="38100" w14:dist="25400" w14:dir="5400000" w14:sx="100000" w14:sy="100000" w14:kx="0" w14:ky="0" w14:algn="ctr">
+            <w14:srgbClr w14:val="6E747A">
+              <w14:alpha w14:val="57000"/>
+            </w14:srgbClr>
+          </w14:shadow>
+          <w14:textOutline w14:w="0" w14:cap="flat" w14:cmpd="sng" w14:algn="ctr">
+            <w14:noFill/>
+            <w14:prstDash w14:val="solid"/>
+            <w14:round/>
+          </w14:textOutline>
+        </w:rPr>
+      </w:pPr>
+    </w:p>
+    <w:p>
+      <w:pPr>
+        <w:pStyle w:val="Heading2"/>
+        <w:rPr>
+          <w:rFonts w:ascii="Bookman Old Style" w:hAnsi="Bookman Old Style" w:cstheme="minorHAnsi"/>
+          <w:color w:val="4472C4" w:themeColor="accent1"/>
+          <w14:shadow w14:blurRad="38100" w14:dist="25400" w14:dir="5400000" w14:sx="100000" w14:sy="100000" w14:kx="0" w14:ky="0" w14:algn="ctr">
+            <w14:srgbClr w14:val="6E747A">
+              <w14:alpha w14:val="57000"/>
+            </w14:srgbClr>
+          </w14:shadow>
+          <w14:textOutline w14:w="0" w14:cap="flat" w14:cmpd="sng" w14:algn="ctr">
+            <w14:noFill/>
+            <w14:prstDash w14:val="solid"/>
+            <w14:round/>
+          </w14:textOutline>
+        </w:rPr>
+      </w:pPr>
+      <w:r>
+        <w:rPr>
+          <w:rFonts w:ascii="Bookman Old Style" w:hAnsi="Bookman Old Style" w:cstheme="minorHAnsi"/>
+          <w:color w:val="4472C4" w:themeColor="accent1"/>
+          <w14:shadow w14:blurRad="38100" w14:dist="25400" w14:dir="5400000" w14:sx="100000" w14:sy="100000" w14:kx="0" w14:ky="0" w14:algn="ctr">
+            <w14:srgbClr w14:val="6E747A">
+              <w14:alpha w14:val="57000"/>
+            </w14:srgbClr>
+          </w14:shadow>
+          <w14:textOutline w14:w="0" w14:cap="flat" w14:cmpd="sng" w14:algn="ctr">
+            <w14:noFill/>
+            <w14:prstDash w14:val="solid"/>
+            <w14:round/>
+          </w14:textOutline>
+        </w:rPr>
+        <w:t>I imported the Excel data as a file to SQL to Oracle SQL Developer and created a table “Demography” from the sheet. Then I used Select query to get the data.</w:t>
+      </w:r>
+    </w:p>
+    <w:p>
+      <w:pPr>
+        <w:rPr>
+          <w:rFonts w:ascii="Bookman Old Style" w:hAnsi="Bookman Old Style" w:cstheme="minorHAnsi"/>
           <w:color w:val="4472C4" w:themeColor="accent1"/>
           <w14:shadow w14:blurRad="38100" w14:dist="25400" w14:dir="5400000" w14:sx="100000" w14:sy="100000" w14:kx="0" w14:ky="0" w14:algn="ctr">
             <w14:srgbClr w14:val="6E747A">
@@ -203,7 +597,7 @@
       <w:pPr>
         <w:pStyle w:val="Subtitle"/>
         <w:rPr>
-          <w:rFonts w:cstheme="minorHAnsi"/>
+          <w:rFonts w:ascii="Bookman Old Style" w:hAnsi="Bookman Old Style" w:cstheme="minorHAnsi"/>
           <w:color w:val="4472C4" w:themeColor="accent1"/>
           <w:spacing w:val="0"/>
           <w:sz w:val="32"/>
@@ -222,7 +616,7 @@
       </w:pPr>
       <w:r>
         <w:rPr>
-          <w:rFonts w:cstheme="minorHAnsi"/>
+          <w:rFonts w:ascii="Bookman Old Style" w:hAnsi="Bookman Old Style" w:cstheme="minorHAnsi"/>
           <w:color w:val="4472C4" w:themeColor="accent1"/>
           <w:spacing w:val="0"/>
           <w:sz w:val="32"/>
@@ -242,9 +636,14 @@
       </w:r>
     </w:p>
     <w:p>
-      <w:r>
-        <w:rPr>
-          <w:rFonts w:cstheme="minorHAnsi"/>
+      <w:pPr>
+        <w:rPr>
+          <w:rFonts w:ascii="Bookman Old Style" w:hAnsi="Bookman Old Style"/>
+        </w:rPr>
+      </w:pPr>
+      <w:r>
+        <w:rPr>
+          <w:rFonts w:ascii="Bookman Old Style" w:hAnsi="Bookman Old Style" w:cstheme="minorHAnsi"/>
           <w:color w:val="4472C4" w:themeColor="accent1"/>
           <w14:shadow w14:blurRad="38100" w14:dist="25400" w14:dir="5400000" w14:sx="100000" w14:sy="100000" w14:kx="0" w14:ky="0" w14:algn="ctr">
             <w14:srgbClr w14:val="6E747A">
@@ -281,7 +680,7 @@
                     <pic:cNvPicPr/>
                   </pic:nvPicPr>
                   <pic:blipFill>
-                    <a:blip r:embed="rId4">
+                    <a:blip r:embed="rId6">
                       <a:extLst>
                         <a:ext uri="{28A0092B-C50C-407E-A947-70E740481C1C}">
                           <a14:useLocalDpi xmlns:a14="http://schemas.microsoft.com/office/drawing/2010/main" val="0"/>

</xml_diff>